<commit_message>
still need Kelvin's part
last warning :)
</commit_message>
<xml_diff>
--- a/Draft 2.docx
+++ b/Draft 2.docx
@@ -1,6 +1,6 @@
 
 <file path=word/document.xml><?xml version="1.0" encoding="utf-8"?>
-<w:document xmlns:wpc="http://schemas.microsoft.com/office/word/2010/wordprocessingCanvas" xmlns:mo="http://schemas.microsoft.com/office/mac/office/2008/main" xmlns:mc="http://schemas.openxmlformats.org/markup-compatibility/2006" xmlns:mv="urn:schemas-microsoft-com:mac:vml" xmlns:o="urn:schemas-microsoft-com:office:office" xmlns:r="http://schemas.openxmlformats.org/officeDocument/2006/relationships" xmlns:m="http://schemas.openxmlformats.org/officeDocument/2006/math" xmlns:v="urn:schemas-microsoft-com:vml" xmlns:wp14="http://schemas.microsoft.com/office/word/2010/wordprocessingDrawing" xmlns:wp="http://schemas.openxmlformats.org/drawingml/2006/wordprocessingDrawing" xmlns:w10="urn:schemas-microsoft-com:office:word" xmlns:w="http://schemas.openxmlformats.org/wordprocessingml/2006/main" xmlns:w14="http://schemas.microsoft.com/office/word/2010/wordml" xmlns:w15="http://schemas.microsoft.com/office/word/2012/wordml" xmlns:wpg="http://schemas.microsoft.com/office/word/2010/wordprocessingGroup" xmlns:wpi="http://schemas.microsoft.com/office/word/2010/wordprocessingInk" xmlns:wne="http://schemas.microsoft.com/office/word/2006/wordml" xmlns:wps="http://schemas.microsoft.com/office/word/2010/wordprocessingShape" mc:Ignorable="w14 w15 wp14">
+<w:document xmlns:wpc="http://schemas.microsoft.com/office/word/2010/wordprocessingCanvas" xmlns:cx="http://schemas.microsoft.com/office/drawing/2014/chartex" xmlns:cx1="http://schemas.microsoft.com/office/drawing/2015/9/8/chartex" xmlns:cx2="http://schemas.microsoft.com/office/drawing/2015/10/21/chartex" xmlns:mc="http://schemas.openxmlformats.org/markup-compatibility/2006" xmlns:o="urn:schemas-microsoft-com:office:office" xmlns:r="http://schemas.openxmlformats.org/officeDocument/2006/relationships" xmlns:m="http://schemas.openxmlformats.org/officeDocument/2006/math" xmlns:v="urn:schemas-microsoft-com:vml" xmlns:wp14="http://schemas.microsoft.com/office/word/2010/wordprocessingDrawing" xmlns:wp="http://schemas.openxmlformats.org/drawingml/2006/wordprocessingDrawing" xmlns:w10="urn:schemas-microsoft-com:office:word" xmlns:w="http://schemas.openxmlformats.org/wordprocessingml/2006/main" xmlns:w14="http://schemas.microsoft.com/office/word/2010/wordml" xmlns:w15="http://schemas.microsoft.com/office/word/2012/wordml" xmlns:w16se="http://schemas.microsoft.com/office/word/2015/wordml/symex" xmlns:wpg="http://schemas.microsoft.com/office/word/2010/wordprocessingGroup" xmlns:wpi="http://schemas.microsoft.com/office/word/2010/wordprocessingInk" xmlns:wne="http://schemas.microsoft.com/office/word/2006/wordml" xmlns:wps="http://schemas.microsoft.com/office/word/2010/wordprocessingShape" mc:Ignorable="w14 w15 w16se wp14">
   <w:background w:color="FFFFFF"/>
   <w:body>
     <w:p>
@@ -10,8 +10,18 @@
           <w:sz w:val="24"/>
           <w:szCs w:val="24"/>
         </w:rPr>
-        <w:t>Proposal - Foodex</w:t>
+        <w:t xml:space="preserve">Proposal - </w:t>
       </w:r>
+      <w:proofErr w:type="spellStart"/>
+      <w:r>
+        <w:rPr>
+          <w:rFonts w:ascii="Times New Roman" w:eastAsia="Times New Roman" w:hAnsi="Times New Roman" w:cs="Times New Roman"/>
+          <w:sz w:val="24"/>
+          <w:szCs w:val="24"/>
+        </w:rPr>
+        <w:t>Foodex</w:t>
+      </w:r>
+      <w:proofErr w:type="spellEnd"/>
     </w:p>
     <w:p>
       <w:r>
@@ -84,7 +94,7 @@
       <w:r>
         <w:lastRenderedPageBreak/>
         <w:pict w14:anchorId="4078E764">
-          <v:rect id="_x0000_i1049" style="width:0;height:1.5pt" o:hralign="center" o:hrstd="t" o:hr="t" fillcolor="#a0a0a0" stroked="f"/>
+          <v:rect id="_x0000_i1025" style="width:0;height:1.5pt" o:hralign="center" o:hrstd="t" o:hr="t" fillcolor="#a0a0a0" stroked="f"/>
         </w:pict>
       </w:r>
       <w:r>
@@ -224,7 +234,7 @@
     <w:p>
       <w:r>
         <w:pict w14:anchorId="7951CC67">
-          <v:rect id="_x0000_i1025" style="width:0;height:1.5pt" o:hralign="center" o:hrstd="t" o:hr="t" fillcolor="#a0a0a0" stroked="f"/>
+          <v:rect id="_x0000_i1026" style="width:0;height:1.5pt" o:hralign="center" o:hrstd="t" o:hr="t" fillcolor="#a0a0a0" stroked="f"/>
         </w:pict>
       </w:r>
     </w:p>
@@ -342,7 +352,7 @@
           <w:p>
             <w:r>
               <w:pict w14:anchorId="3CD797DB">
-                <v:rect id="_x0000_i1026" style="width:0;height:1.5pt" o:hralign="center" o:hrstd="t" o:hr="t" fillcolor="#a0a0a0" stroked="f"/>
+                <v:rect id="_x0000_i1027" style="width:0;height:1.5pt" o:hralign="center" o:hrstd="t" o:hr="t" fillcolor="#a0a0a0" stroked="f"/>
               </w:pict>
             </w:r>
           </w:p>
@@ -373,7 +383,7 @@
     <w:p>
       <w:r>
         <w:pict w14:anchorId="35E98127">
-          <v:rect id="_x0000_i1027" style="width:0;height:1.5pt" o:hralign="center" o:hrstd="t" o:hr="t" fillcolor="#a0a0a0" stroked="f"/>
+          <v:rect id="_x0000_i1028" style="width:0;height:1.5pt" o:hralign="center" o:hrstd="t" o:hr="t" fillcolor="#a0a0a0" stroked="f"/>
         </w:pict>
       </w:r>
     </w:p>
@@ -419,7 +429,7 @@
           <w:p>
             <w:r>
               <w:pict w14:anchorId="5A0C91C7">
-                <v:rect id="_x0000_i1028" style="width:0;height:1.5pt" o:hralign="center" o:hrstd="t" o:hr="t" fillcolor="#a0a0a0" stroked="f"/>
+                <v:rect id="_x0000_i1029" style="width:0;height:1.5pt" o:hralign="center" o:hrstd="t" o:hr="t" fillcolor="#a0a0a0" stroked="f"/>
               </w:pict>
             </w:r>
           </w:p>
@@ -532,7 +542,7 @@
           <w:p>
             <w:r>
               <w:pict w14:anchorId="58D32E24">
-                <v:rect id="_x0000_i1029" style="width:0;height:1.5pt" o:hralign="center" o:hrstd="t" o:hr="t" fillcolor="#a0a0a0" stroked="f"/>
+                <v:rect id="_x0000_i1030" style="width:0;height:1.5pt" o:hralign="center" o:hrstd="t" o:hr="t" fillcolor="#a0a0a0" stroked="f"/>
               </w:pict>
             </w:r>
           </w:p>
@@ -660,7 +670,7 @@
           <w:p>
             <w:r>
               <w:pict w14:anchorId="478ECF0C">
-                <v:rect id="_x0000_i1030" style="width:0;height:1.5pt" o:hralign="center" o:hrstd="t" o:hr="t" fillcolor="#a0a0a0" stroked="f"/>
+                <v:rect id="_x0000_i1031" style="width:0;height:1.5pt" o:hralign="center" o:hrstd="t" o:hr="t" fillcolor="#a0a0a0" stroked="f"/>
               </w:pict>
             </w:r>
           </w:p>
@@ -677,7 +687,7 @@
             <w:r>
               <w:lastRenderedPageBreak/>
               <w:pict w14:anchorId="4CA9D4ED">
-                <v:rect id="_x0000_i1031" style="width:0;height:1.5pt" o:hralign="center" o:hrstd="t" o:hr="t" fillcolor="#a0a0a0" stroked="f"/>
+                <v:rect id="_x0000_i1032" style="width:0;height:1.5pt" o:hralign="center" o:hrstd="t" o:hr="t" fillcolor="#a0a0a0" stroked="f"/>
               </w:pict>
             </w:r>
           </w:p>
@@ -808,7 +818,7 @@
             </w:pPr>
             <w:r>
               <w:pict w14:anchorId="3439760A">
-                <v:rect id="_x0000_i1032" style="width:0;height:1.5pt" o:hralign="center" o:hrstd="t" o:hr="t" fillcolor="#a0a0a0" stroked="f"/>
+                <v:rect id="_x0000_i1033" style="width:0;height:1.5pt" o:hralign="center" o:hrstd="t" o:hr="t" fillcolor="#a0a0a0" stroked="f"/>
               </w:pict>
             </w:r>
           </w:p>
@@ -929,7 +939,7 @@
           <w:p>
             <w:r>
               <w:pict w14:anchorId="2B094F50">
-                <v:rect id="_x0000_i1033" style="width:0;height:1.5pt" o:hralign="center" o:hrstd="t" o:hr="t" fillcolor="#a0a0a0" stroked="f"/>
+                <v:rect id="_x0000_i1034" style="width:0;height:1.5pt" o:hralign="center" o:hrstd="t" o:hr="t" fillcolor="#a0a0a0" stroked="f"/>
               </w:pict>
             </w:r>
           </w:p>
@@ -945,7 +955,7 @@
             <w:r>
               <w:lastRenderedPageBreak/>
               <w:pict w14:anchorId="1F348B2D">
-                <v:rect id="_x0000_i1034" style="width:0;height:1.5pt" o:hralign="center" o:hrstd="t" o:hr="t" fillcolor="#a0a0a0" stroked="f"/>
+                <v:rect id="_x0000_i1035" style="width:0;height:1.5pt" o:hralign="center" o:hrstd="t" o:hr="t" fillcolor="#a0a0a0" stroked="f"/>
               </w:pict>
             </w:r>
           </w:p>
@@ -1070,7 +1080,7 @@
           <w:p>
             <w:r>
               <w:pict w14:anchorId="3366B88F">
-                <v:rect id="_x0000_i1035" style="width:0;height:1.5pt" o:hralign="center" o:hrstd="t" o:hr="t" fillcolor="#a0a0a0" stroked="f"/>
+                <v:rect id="_x0000_i1036" style="width:0;height:1.5pt" o:hralign="center" o:hrstd="t" o:hr="t" fillcolor="#a0a0a0" stroked="f"/>
               </w:pict>
             </w:r>
           </w:p>
@@ -1199,7 +1209,7 @@
             </w:pPr>
             <w:r>
               <w:pict w14:anchorId="4D63F26E">
-                <v:rect id="_x0000_i1036" style="width:0;height:1.5pt" o:hralign="center" o:hrstd="t" o:hr="t" fillcolor="#a0a0a0" stroked="f"/>
+                <v:rect id="_x0000_i1037" style="width:0;height:1.5pt" o:hralign="center" o:hrstd="t" o:hr="t" fillcolor="#a0a0a0" stroked="f"/>
               </w:pict>
             </w:r>
           </w:p>
@@ -1216,7 +1226,7 @@
             <w:r>
               <w:lastRenderedPageBreak/>
               <w:pict w14:anchorId="0E58420D">
-                <v:rect id="_x0000_i1037" style="width:0;height:1.5pt" o:hralign="center" o:hrstd="t" o:hr="t" fillcolor="#a0a0a0" stroked="f"/>
+                <v:rect id="_x0000_i1038" style="width:0;height:1.5pt" o:hralign="center" o:hrstd="t" o:hr="t" fillcolor="#a0a0a0" stroked="f"/>
               </w:pict>
             </w:r>
           </w:p>
@@ -1241,7 +1251,25 @@
                 <w:sz w:val="24"/>
                 <w:szCs w:val="24"/>
               </w:rPr>
-              <w:t xml:space="preserve">After you finished cooking and shared on social network, your items will automatically crossed off or you can click finish recipe or clicking on the item’s option menu to check it off. </w:t>
+              <w:t xml:space="preserve">After you finished cooking and shared on social network, your items will automatically </w:t>
+            </w:r>
+            <w:proofErr w:type="gramStart"/>
+            <w:r>
+              <w:rPr>
+                <w:rFonts w:ascii="Times New Roman" w:eastAsia="Times New Roman" w:hAnsi="Times New Roman" w:cs="Times New Roman"/>
+                <w:sz w:val="24"/>
+                <w:szCs w:val="24"/>
+              </w:rPr>
+              <w:t>crossed</w:t>
+            </w:r>
+            <w:proofErr w:type="gramEnd"/>
+            <w:r>
+              <w:rPr>
+                <w:rFonts w:ascii="Times New Roman" w:eastAsia="Times New Roman" w:hAnsi="Times New Roman" w:cs="Times New Roman"/>
+                <w:sz w:val="24"/>
+                <w:szCs w:val="24"/>
+              </w:rPr>
+              <w:t xml:space="preserve"> off or you can click finish recipe or clicking on the item’s option menu to check it off. </w:t>
             </w:r>
           </w:p>
           <w:p>
@@ -1332,7 +1360,7 @@
     <w:p>
       <w:r>
         <w:pict w14:anchorId="24A708C4">
-          <v:rect id="_x0000_i1038" style="width:0;height:1.5pt" o:hralign="center" o:hrstd="t" o:hr="t" fillcolor="#a0a0a0" stroked="f"/>
+          <v:rect id="_x0000_i1039" style="width:0;height:1.5pt" o:hralign="center" o:hrstd="t" o:hr="t" fillcolor="#a0a0a0" stroked="f"/>
         </w:pict>
       </w:r>
     </w:p>
@@ -1406,7 +1434,7 @@
       <w:r>
         <w:lastRenderedPageBreak/>
         <w:pict w14:anchorId="3707FD01">
-          <v:rect id="_x0000_i1039" style="width:0;height:1.5pt" o:hralign="center" o:hrstd="t" o:hr="t" fillcolor="#a0a0a0" stroked="f"/>
+          <v:rect id="_x0000_i1040" style="width:0;height:1.5pt" o:hralign="center" o:hrstd="t" o:hr="t" fillcolor="#a0a0a0" stroked="f"/>
         </w:pict>
       </w:r>
     </w:p>
@@ -1590,7 +1618,7 @@
           <w:p>
             <w:r>
               <w:pict w14:anchorId="4881D2E0">
-                <v:rect id="_x0000_i1040" style="width:0;height:1.5pt" o:hralign="center" o:hrstd="t" o:hr="t" fillcolor="#a0a0a0" stroked="f"/>
+                <v:rect id="_x0000_i1041" style="width:0;height:1.5pt" o:hralign="center" o:hrstd="t" o:hr="t" fillcolor="#a0a0a0" stroked="f"/>
               </w:pict>
             </w:r>
           </w:p>
@@ -1645,7 +1673,61 @@
                 <w:sz w:val="24"/>
                 <w:szCs w:val="24"/>
               </w:rPr>
-              <w:t xml:space="preserve"> (CamFind, FoodNetworkApp, Vons, LiveStrongs)</w:t>
+              <w:t xml:space="preserve"> (</w:t>
+            </w:r>
+            <w:proofErr w:type="spellStart"/>
+            <w:r>
+              <w:rPr>
+                <w:rFonts w:ascii="Times New Roman" w:eastAsia="Times New Roman" w:hAnsi="Times New Roman" w:cs="Times New Roman"/>
+                <w:sz w:val="24"/>
+                <w:szCs w:val="24"/>
+              </w:rPr>
+              <w:t>CamFind</w:t>
+            </w:r>
+            <w:proofErr w:type="spellEnd"/>
+            <w:r>
+              <w:rPr>
+                <w:rFonts w:ascii="Times New Roman" w:eastAsia="Times New Roman" w:hAnsi="Times New Roman" w:cs="Times New Roman"/>
+                <w:sz w:val="24"/>
+                <w:szCs w:val="24"/>
+              </w:rPr>
+              <w:t xml:space="preserve">, </w:t>
+            </w:r>
+            <w:proofErr w:type="spellStart"/>
+            <w:r>
+              <w:rPr>
+                <w:rFonts w:ascii="Times New Roman" w:eastAsia="Times New Roman" w:hAnsi="Times New Roman" w:cs="Times New Roman"/>
+                <w:sz w:val="24"/>
+                <w:szCs w:val="24"/>
+              </w:rPr>
+              <w:t>FoodNetworkApp</w:t>
+            </w:r>
+            <w:proofErr w:type="spellEnd"/>
+            <w:r>
+              <w:rPr>
+                <w:rFonts w:ascii="Times New Roman" w:eastAsia="Times New Roman" w:hAnsi="Times New Roman" w:cs="Times New Roman"/>
+                <w:sz w:val="24"/>
+                <w:szCs w:val="24"/>
+              </w:rPr>
+              <w:t xml:space="preserve">, Vons, </w:t>
+            </w:r>
+            <w:proofErr w:type="spellStart"/>
+            <w:r>
+              <w:rPr>
+                <w:rFonts w:ascii="Times New Roman" w:eastAsia="Times New Roman" w:hAnsi="Times New Roman" w:cs="Times New Roman"/>
+                <w:sz w:val="24"/>
+                <w:szCs w:val="24"/>
+              </w:rPr>
+              <w:t>LiveStrongs</w:t>
+            </w:r>
+            <w:proofErr w:type="spellEnd"/>
+            <w:r>
+              <w:rPr>
+                <w:rFonts w:ascii="Times New Roman" w:eastAsia="Times New Roman" w:hAnsi="Times New Roman" w:cs="Times New Roman"/>
+                <w:sz w:val="24"/>
+                <w:szCs w:val="24"/>
+              </w:rPr>
+              <w:t>)</w:t>
             </w:r>
             <w:r>
               <w:rPr>
@@ -1756,8 +1838,8 @@
         <w:tblLook w:val="04A0" w:firstRow="1" w:lastRow="0" w:firstColumn="1" w:lastColumn="0" w:noHBand="0" w:noVBand="1"/>
       </w:tblPr>
       <w:tblGrid>
-        <w:gridCol w:w="4688"/>
-        <w:gridCol w:w="4662"/>
+        <w:gridCol w:w="4682"/>
+        <w:gridCol w:w="4668"/>
       </w:tblGrid>
       <w:tr>
         <w:tc>
@@ -1803,17 +1885,25 @@
           <w:p>
             <w:pPr>
               <w:pStyle w:val="ListParagraph"/>
-            </w:pPr>
-            <w:r>
-              <w:t>_Class diagrams</w:t>
+              <w:numPr>
+                <w:ilvl w:val="1"/>
+                <w:numId w:val="8"/>
+              </w:numPr>
+            </w:pPr>
+            <w:r>
+              <w:t>Class diagrams</w:t>
             </w:r>
           </w:p>
           <w:p>
             <w:pPr>
               <w:pStyle w:val="ListParagraph"/>
-            </w:pPr>
-            <w:r>
-              <w:t>_IPO flowchart</w:t>
+              <w:numPr>
+                <w:ilvl w:val="1"/>
+                <w:numId w:val="8"/>
+              </w:numPr>
+            </w:pPr>
+            <w:r>
+              <w:t>IPO flowchart</w:t>
             </w:r>
           </w:p>
           <w:p>
@@ -1920,17 +2010,25 @@
           <w:p>
             <w:pPr>
               <w:pStyle w:val="ListParagraph"/>
-            </w:pPr>
-            <w:r>
-              <w:t>_ 2 weeks</w:t>
+              <w:numPr>
+                <w:ilvl w:val="1"/>
+                <w:numId w:val="8"/>
+              </w:numPr>
+            </w:pPr>
+            <w:r>
+              <w:t>2 weeks</w:t>
             </w:r>
           </w:p>
           <w:p>
             <w:pPr>
               <w:pStyle w:val="ListParagraph"/>
-            </w:pPr>
-            <w:r>
-              <w:t>_ 2 weeks</w:t>
+              <w:numPr>
+                <w:ilvl w:val="1"/>
+                <w:numId w:val="8"/>
+              </w:numPr>
+            </w:pPr>
+            <w:r>
+              <w:t>2 weeks</w:t>
             </w:r>
           </w:p>
           <w:p>
@@ -1942,6 +2040,21 @@
               </w:numPr>
             </w:pPr>
             <w:r>
+              <w:t>1</w:t>
+            </w:r>
+            <w:r>
+              <w:t xml:space="preserve"> weeks</w:t>
+            </w:r>
+          </w:p>
+          <w:p>
+            <w:pPr>
+              <w:pStyle w:val="ListParagraph"/>
+              <w:numPr>
+                <w:ilvl w:val="0"/>
+                <w:numId w:val="8"/>
+              </w:numPr>
+            </w:pPr>
+            <w:r>
               <w:t>2 weeks</w:t>
             </w:r>
           </w:p>
@@ -1954,7 +2067,7 @@
               </w:numPr>
             </w:pPr>
             <w:r>
-              <w:t>2 weeks</w:t>
+              <w:t>1 week</w:t>
             </w:r>
           </w:p>
           <w:p>
@@ -1978,19 +2091,12 @@
               </w:numPr>
             </w:pPr>
             <w:r>
-              <w:t>1 week</w:t>
-            </w:r>
-          </w:p>
-          <w:p>
-            <w:pPr>
-              <w:pStyle w:val="ListParagraph"/>
-              <w:numPr>
-                <w:ilvl w:val="0"/>
-                <w:numId w:val="8"/>
-              </w:numPr>
-            </w:pPr>
-            <w:r>
-              <w:t xml:space="preserve">2 weeks </w:t>
+              <w:t>1</w:t>
+            </w:r>
+            <w:bookmarkStart w:id="0" w:name="_GoBack"/>
+            <w:bookmarkEnd w:id="0"/>
+            <w:r>
+              <w:t xml:space="preserve"> weeks </w:t>
             </w:r>
           </w:p>
         </w:tc>
@@ -2007,7 +2113,7 @@
       </w:pPr>
       <w:r>
         <w:pict w14:anchorId="6142ED42">
-          <v:rect id="_x0000_i1041" style="width:0;height:1.5pt" o:hralign="center" o:hrstd="t" o:hr="t" fillcolor="#a0a0a0" stroked="f"/>
+          <v:rect id="_x0000_i1042" style="width:0;height:1.5pt" o:hralign="center" o:hrstd="t" o:hr="t" fillcolor="#a0a0a0" stroked="f"/>
         </w:pict>
       </w:r>
     </w:p>
@@ -2107,7 +2213,7 @@
     <w:p>
       <w:r>
         <w:pict w14:anchorId="3783A81A">
-          <v:rect id="_x0000_i1042" style="width:0;height:1.5pt" o:hralign="center" o:hrstd="t" o:hr="t" fillcolor="#a0a0a0" stroked="f"/>
+          <v:rect id="_x0000_i1043" style="width:0;height:1.5pt" o:hralign="center" o:hrstd="t" o:hr="t" fillcolor="#a0a0a0" stroked="f"/>
         </w:pict>
       </w:r>
     </w:p>
@@ -2347,7 +2453,7 @@
     <w:p>
       <w:r>
         <w:pict w14:anchorId="50D4C749">
-          <v:rect id="_x0000_i1043" style="width:0;height:1.5pt" o:hralign="center" o:hrstd="t" o:hr="t" fillcolor="#a0a0a0" stroked="f"/>
+          <v:rect id="_x0000_i1044" style="width:0;height:1.5pt" o:hralign="center" o:hrstd="t" o:hr="t" fillcolor="#a0a0a0" stroked="f"/>
         </w:pict>
       </w:r>
       <w:r>
@@ -2500,7 +2606,25 @@
                 <w:sz w:val="24"/>
                 <w:szCs w:val="24"/>
               </w:rPr>
-              <w:t>By picking recipes tab, dishes will be displayed based on food items on the top of the list. Clicking on a certain recipe will open up another link.  Users can launch the application after purchasing grocery to input the food items. There are many method for inputting the items: OCR, speech, or search menus.</w:t>
+              <w:t xml:space="preserve">By picking recipes tab, dishes will be displayed based on food items on the top of the list. Clicking on a certain recipe will open up another link.  Users can launch the application after purchasing grocery to input the food items. There are many </w:t>
+            </w:r>
+            <w:proofErr w:type="gramStart"/>
+            <w:r>
+              <w:rPr>
+                <w:rFonts w:ascii="Times New Roman" w:eastAsia="Times New Roman" w:hAnsi="Times New Roman" w:cs="Times New Roman"/>
+                <w:sz w:val="24"/>
+                <w:szCs w:val="24"/>
+              </w:rPr>
+              <w:t>method</w:t>
+            </w:r>
+            <w:proofErr w:type="gramEnd"/>
+            <w:r>
+              <w:rPr>
+                <w:rFonts w:ascii="Times New Roman" w:eastAsia="Times New Roman" w:hAnsi="Times New Roman" w:cs="Times New Roman"/>
+                <w:sz w:val="24"/>
+                <w:szCs w:val="24"/>
+              </w:rPr>
+              <w:t xml:space="preserve"> for inputting the items: OCR, speech, or search menus.</w:t>
             </w:r>
           </w:p>
           <w:p>
@@ -2547,7 +2671,25 @@
                 <w:sz w:val="24"/>
                 <w:szCs w:val="24"/>
               </w:rPr>
-              <w:t>The app will also come with push notification to remind users when grocery is running low from 3 to 1 day supply, depend on customized setting.</w:t>
+              <w:t xml:space="preserve">The app will also come with push notification to remind users when grocery is running low from 3 to </w:t>
+            </w:r>
+            <w:proofErr w:type="gramStart"/>
+            <w:r>
+              <w:rPr>
+                <w:rFonts w:ascii="Times New Roman" w:eastAsia="Times New Roman" w:hAnsi="Times New Roman" w:cs="Times New Roman"/>
+                <w:sz w:val="24"/>
+                <w:szCs w:val="24"/>
+              </w:rPr>
+              <w:t>1 day</w:t>
+            </w:r>
+            <w:proofErr w:type="gramEnd"/>
+            <w:r>
+              <w:rPr>
+                <w:rFonts w:ascii="Times New Roman" w:eastAsia="Times New Roman" w:hAnsi="Times New Roman" w:cs="Times New Roman"/>
+                <w:sz w:val="24"/>
+                <w:szCs w:val="24"/>
+              </w:rPr>
+              <w:t xml:space="preserve"> supply, depend on customized setting.</w:t>
             </w:r>
           </w:p>
           <w:p>
@@ -2570,7 +2712,25 @@
                 <w:sz w:val="24"/>
                 <w:szCs w:val="24"/>
               </w:rPr>
-              <w:t xml:space="preserve">Since this application’s purpose is to make it as effortless as possible for people to use, we will focus on developing the most efficient input methods for data, focusing on OCR scan procedure as the keypoint for inputting and an algorithm to convert abbreviation words on the receipts into full text for indexing purposes. </w:t>
+              <w:t xml:space="preserve">Since this application’s purpose is to make it as effortless as possible for people to use, we will focus on developing the most efficient input methods for data, focusing on OCR scan procedure as the </w:t>
+            </w:r>
+            <w:proofErr w:type="spellStart"/>
+            <w:r>
+              <w:rPr>
+                <w:rFonts w:ascii="Times New Roman" w:eastAsia="Times New Roman" w:hAnsi="Times New Roman" w:cs="Times New Roman"/>
+                <w:sz w:val="24"/>
+                <w:szCs w:val="24"/>
+              </w:rPr>
+              <w:t>keypoint</w:t>
+            </w:r>
+            <w:proofErr w:type="spellEnd"/>
+            <w:r>
+              <w:rPr>
+                <w:rFonts w:ascii="Times New Roman" w:eastAsia="Times New Roman" w:hAnsi="Times New Roman" w:cs="Times New Roman"/>
+                <w:sz w:val="24"/>
+                <w:szCs w:val="24"/>
+              </w:rPr>
+              <w:t xml:space="preserve"> for inputting and an algorithm to convert abbreviation words on the receipts into full text for indexing purposes. </w:t>
             </w:r>
           </w:p>
           <w:p>
@@ -2593,7 +2753,25 @@
                 <w:sz w:val="24"/>
                 <w:szCs w:val="24"/>
               </w:rPr>
-              <w:t>From there our app will give the users a list of recipes based on what items they have on their list and also by what items the users select to use. So if a user selects multiple items, it will narrow down the amount of recipes that would show up due to the more specific ingredients used in recipes.</w:t>
+              <w:t xml:space="preserve">From there our app will give the users a list of recipes based on what items they have on their list and also by what items the users select to use. So if a user selects multiple items, it will narrow down the </w:t>
+            </w:r>
+            <w:proofErr w:type="gramStart"/>
+            <w:r>
+              <w:rPr>
+                <w:rFonts w:ascii="Times New Roman" w:eastAsia="Times New Roman" w:hAnsi="Times New Roman" w:cs="Times New Roman"/>
+                <w:sz w:val="24"/>
+                <w:szCs w:val="24"/>
+              </w:rPr>
+              <w:t>amount</w:t>
+            </w:r>
+            <w:proofErr w:type="gramEnd"/>
+            <w:r>
+              <w:rPr>
+                <w:rFonts w:ascii="Times New Roman" w:eastAsia="Times New Roman" w:hAnsi="Times New Roman" w:cs="Times New Roman"/>
+                <w:sz w:val="24"/>
+                <w:szCs w:val="24"/>
+              </w:rPr>
+              <w:t xml:space="preserve"> of recipes that would show up due to the more specific ingredients used in recipes.</w:t>
             </w:r>
           </w:p>
           <w:p>
@@ -2626,7 +2804,7 @@
     <w:p>
       <w:r>
         <w:pict w14:anchorId="0DEE0D32">
-          <v:rect id="_x0000_i1044" style="width:0;height:1.5pt" o:hralign="center" o:hrstd="t" o:hr="t" fillcolor="#a0a0a0" stroked="f"/>
+          <v:rect id="_x0000_i1045" style="width:0;height:1.5pt" o:hralign="center" o:hrstd="t" o:hr="t" fillcolor="#a0a0a0" stroked="f"/>
         </w:pict>
       </w:r>
     </w:p>
@@ -2681,7 +2859,25 @@
                 <w:sz w:val="24"/>
                 <w:szCs w:val="24"/>
               </w:rPr>
-              <w:t xml:space="preserve">            It’s pretty much no secret that all foods have a time in which they must either be used or eaten before it expires. It is almost impossible to tell how long each food or drink has before it expires due to many factors influencing the outcome. Even expiration dates listed on items in a grocery store are actually just an arbitrary date that manufactures put on it as a rough estimate. However based on research over the years, we can give a rough estimate of each food lifelines.  Thanks to the fact we categorize food into one of five food groups. Researching each of the food groups thoroughly, we can roughly estimate expiration dates of food based when stored in certain conditions. Some of these conditions include whether or not the food was left in room temperature, if it was frozen, or if the food was refrigerated.</w:t>
+              <w:t xml:space="preserve">            It’s pretty much no secret that all foods have a time in which they must either be used or eaten before it expires. It is almost impossible to tell how long each food or drink has before it expires due to many factors influencing the outcome. Even expiration dates listed on items in a grocery store are actually just an arbitrary date that manufactures put on it as a rough estimate. </w:t>
+            </w:r>
+            <w:proofErr w:type="gramStart"/>
+            <w:r>
+              <w:rPr>
+                <w:rFonts w:ascii="Times New Roman" w:eastAsia="Times New Roman" w:hAnsi="Times New Roman" w:cs="Times New Roman"/>
+                <w:sz w:val="24"/>
+                <w:szCs w:val="24"/>
+              </w:rPr>
+              <w:t>However</w:t>
+            </w:r>
+            <w:proofErr w:type="gramEnd"/>
+            <w:r>
+              <w:rPr>
+                <w:rFonts w:ascii="Times New Roman" w:eastAsia="Times New Roman" w:hAnsi="Times New Roman" w:cs="Times New Roman"/>
+                <w:sz w:val="24"/>
+                <w:szCs w:val="24"/>
+              </w:rPr>
+              <w:t xml:space="preserve"> based on research over the years, we can give a rough estimate of each food lifelines.  Thanks to the fact we categorize food into one of five food groups. Researching each of the food groups thoroughly, we can roughly estimate expiration dates of food based when stored in certain conditions. Some of these conditions include whether or not the food was left in room temperature, if it was frozen, or if the food was refrigerated.</w:t>
             </w:r>
           </w:p>
           <w:p>
@@ -2700,11 +2896,9 @@
     <w:p/>
     <w:p/>
     <w:p>
-      <w:bookmarkStart w:id="0" w:name="_GoBack"/>
-      <w:bookmarkEnd w:id="0"/>
       <w:r>
         <w:pict w14:anchorId="007CEA32">
-          <v:rect id="_x0000_i1045" style="width:0;height:1.5pt" o:hralign="center" o:hrstd="t" o:hr="t" fillcolor="#a0a0a0" stroked="f"/>
+          <v:rect id="_x0000_i1046" style="width:0;height:1.5pt" o:hralign="center" o:hrstd="t" o:hr="t" fillcolor="#a0a0a0" stroked="f"/>
         </w:pict>
       </w:r>
     </w:p>
@@ -2768,7 +2962,7 @@
     <w:p>
       <w:r>
         <w:pict w14:anchorId="53312806">
-          <v:rect id="_x0000_i1046" style="width:0;height:1.5pt" o:hralign="center" o:hrstd="t" o:hr="t" fillcolor="#a0a0a0" stroked="f"/>
+          <v:rect id="_x0000_i1047" style="width:0;height:1.5pt" o:hralign="center" o:hrstd="t" o:hr="t" fillcolor="#a0a0a0" stroked="f"/>
         </w:pict>
       </w:r>
     </w:p>
@@ -2883,7 +3077,7 @@
           <w:szCs w:val="28"/>
         </w:rPr>
         <w:pict w14:anchorId="7C8298B0">
-          <v:rect id="_x0000_i1047" style="width:0;height:1.5pt" o:hralign="center" o:hrstd="t" o:hr="t" fillcolor="#a0a0a0" stroked="f"/>
+          <v:rect id="_x0000_i1048" style="width:0;height:1.5pt" o:hralign="center" o:hrstd="t" o:hr="t" fillcolor="#a0a0a0" stroked="f"/>
         </w:pict>
       </w:r>
     </w:p>
@@ -2944,14 +3138,32 @@
                 <w:sz w:val="24"/>
                 <w:szCs w:val="24"/>
               </w:rPr>
-              <w:t xml:space="preserve">The program will consist of three databases: a user-login database, food and nutrition database, and the recipes database.  At the moment, our team has collectively decided the user-login database will be constructed by using MySQL and php.  </w:t>
-            </w:r>
+              <w:t xml:space="preserve">The program will consist of three databases: a user-login database, food and nutrition database, and the recipes database.  At the moment, our team has collectively decided the user-login database will be constructed by using MySQL and </w:t>
+            </w:r>
+            <w:proofErr w:type="spellStart"/>
             <w:r>
               <w:rPr>
                 <w:rFonts w:ascii="Times New Roman" w:hAnsi="Times New Roman" w:cs="Times New Roman"/>
                 <w:sz w:val="24"/>
                 <w:szCs w:val="24"/>
               </w:rPr>
+              <w:t>php</w:t>
+            </w:r>
+            <w:proofErr w:type="spellEnd"/>
+            <w:r>
+              <w:rPr>
+                <w:rFonts w:ascii="Times New Roman" w:hAnsi="Times New Roman" w:cs="Times New Roman"/>
+                <w:sz w:val="24"/>
+                <w:szCs w:val="24"/>
+              </w:rPr>
+              <w:t xml:space="preserve">.  </w:t>
+            </w:r>
+            <w:r>
+              <w:rPr>
+                <w:rFonts w:ascii="Times New Roman" w:hAnsi="Times New Roman" w:cs="Times New Roman"/>
+                <w:sz w:val="24"/>
+                <w:szCs w:val="24"/>
+              </w:rPr>
               <w:t>In the future, i</w:t>
             </w:r>
             <w:r>
@@ -2976,7 +3188,25 @@
                 <w:sz w:val="24"/>
                 <w:szCs w:val="24"/>
               </w:rPr>
-              <w:t xml:space="preserve"> to store the user-login database, then we will update the changes necessary.  For the food and nutrition database and the recipes database, our team will utilize APIs because there are already heaps of food and recipes data.  Notably, we will be using the USDA Food API for our food and nutrition database and the Spoonacular API for our recipes.</w:t>
+              <w:t xml:space="preserve"> to store the user-login database, then we will update the changes necessary.  For the food and nutrition database and the recipes database, our team will utilize APIs because there are already heaps of food and recipes data.  Notably, we will be using the USDA Food API for our food and nutrition database and the </w:t>
+            </w:r>
+            <w:proofErr w:type="spellStart"/>
+            <w:r>
+              <w:rPr>
+                <w:rFonts w:ascii="Times New Roman" w:hAnsi="Times New Roman" w:cs="Times New Roman"/>
+                <w:sz w:val="24"/>
+                <w:szCs w:val="24"/>
+              </w:rPr>
+              <w:t>Spoonacular</w:t>
+            </w:r>
+            <w:proofErr w:type="spellEnd"/>
+            <w:r>
+              <w:rPr>
+                <w:rFonts w:ascii="Times New Roman" w:hAnsi="Times New Roman" w:cs="Times New Roman"/>
+                <w:sz w:val="24"/>
+                <w:szCs w:val="24"/>
+              </w:rPr>
+              <w:t xml:space="preserve"> API for our recipes.</w:t>
             </w:r>
             <w:r>
               <w:rPr>
@@ -2994,7 +3224,7 @@
     <w:p>
       <w:r>
         <w:pict w14:anchorId="5A380A4B">
-          <v:rect id="_x0000_i1048" style="width:0;height:1.5pt" o:hralign="center" o:hrstd="t" o:hr="t" fillcolor="#a0a0a0" stroked="f"/>
+          <v:rect id="_x0000_i1049" style="width:0;height:1.5pt" o:hralign="center" o:hrstd="t" o:hr="t" fillcolor="#a0a0a0" stroked="f"/>
         </w:pict>
       </w:r>
     </w:p>
@@ -3009,8 +3239,8 @@
 </file>
 
 <file path=word/numbering.xml><?xml version="1.0" encoding="utf-8"?>
-<w:numbering xmlns:wpc="http://schemas.microsoft.com/office/word/2010/wordprocessingCanvas" xmlns:mo="http://schemas.microsoft.com/office/mac/office/2008/main" xmlns:mc="http://schemas.openxmlformats.org/markup-compatibility/2006" xmlns:mv="urn:schemas-microsoft-com:mac:vml" xmlns:o="urn:schemas-microsoft-com:office:office" xmlns:r="http://schemas.openxmlformats.org/officeDocument/2006/relationships" xmlns:m="http://schemas.openxmlformats.org/officeDocument/2006/math" xmlns:v="urn:schemas-microsoft-com:vml" xmlns:wp14="http://schemas.microsoft.com/office/word/2010/wordprocessingDrawing" xmlns:wp="http://schemas.openxmlformats.org/drawingml/2006/wordprocessingDrawing" xmlns:w10="urn:schemas-microsoft-com:office:word" xmlns:w="http://schemas.openxmlformats.org/wordprocessingml/2006/main" xmlns:w14="http://schemas.microsoft.com/office/word/2010/wordml" xmlns:w15="http://schemas.microsoft.com/office/word/2012/wordml" xmlns:wpg="http://schemas.microsoft.com/office/word/2010/wordprocessingGroup" xmlns:wpi="http://schemas.microsoft.com/office/word/2010/wordprocessingInk" xmlns:wne="http://schemas.microsoft.com/office/word/2006/wordml" xmlns:wps="http://schemas.microsoft.com/office/word/2010/wordprocessingShape" mc:Ignorable="w14 w15 wp14">
-  <w:abstractNum w:abstractNumId="0">
+<w:numbering xmlns:wpc="http://schemas.microsoft.com/office/word/2010/wordprocessingCanvas" xmlns:cx="http://schemas.microsoft.com/office/drawing/2014/chartex" xmlns:cx1="http://schemas.microsoft.com/office/drawing/2015/9/8/chartex" xmlns:cx2="http://schemas.microsoft.com/office/drawing/2015/10/21/chartex" xmlns:mc="http://schemas.openxmlformats.org/markup-compatibility/2006" xmlns:o="urn:schemas-microsoft-com:office:office" xmlns:r="http://schemas.openxmlformats.org/officeDocument/2006/relationships" xmlns:m="http://schemas.openxmlformats.org/officeDocument/2006/math" xmlns:v="urn:schemas-microsoft-com:vml" xmlns:wp14="http://schemas.microsoft.com/office/word/2010/wordprocessingDrawing" xmlns:wp="http://schemas.openxmlformats.org/drawingml/2006/wordprocessingDrawing" xmlns:w10="urn:schemas-microsoft-com:office:word" xmlns:w="http://schemas.openxmlformats.org/wordprocessingml/2006/main" xmlns:w14="http://schemas.microsoft.com/office/word/2010/wordml" xmlns:w15="http://schemas.microsoft.com/office/word/2012/wordml" xmlns:w16se="http://schemas.microsoft.com/office/word/2015/wordml/symex" xmlns:wpg="http://schemas.microsoft.com/office/word/2010/wordprocessingGroup" xmlns:wpi="http://schemas.microsoft.com/office/word/2010/wordprocessingInk" xmlns:wne="http://schemas.microsoft.com/office/word/2006/wordml" xmlns:wps="http://schemas.microsoft.com/office/word/2010/wordprocessingShape" mc:Ignorable="w14 w15 w16se wp14">
+  <w:abstractNum w:abstractNumId="0" w15:restartNumberingAfterBreak="0">
     <w:nsid w:val="0FAB56B6"/>
     <w:multiLevelType w:val="multilevel"/>
     <w:tmpl w:val="BD7CCA4E"/>
@@ -3123,7 +3353,7 @@
       </w:rPr>
     </w:lvl>
   </w:abstractNum>
-  <w:abstractNum w:abstractNumId="1">
+  <w:abstractNum w:abstractNumId="1" w15:restartNumberingAfterBreak="0">
     <w:nsid w:val="27DB3AF8"/>
     <w:multiLevelType w:val="hybridMultilevel"/>
     <w:tmpl w:val="5CBADEAE"/>
@@ -3236,7 +3466,7 @@
       </w:rPr>
     </w:lvl>
   </w:abstractNum>
-  <w:abstractNum w:abstractNumId="2">
+  <w:abstractNum w:abstractNumId="2" w15:restartNumberingAfterBreak="0">
     <w:nsid w:val="32216B6E"/>
     <w:multiLevelType w:val="multilevel"/>
     <w:tmpl w:val="5C02189A"/>
@@ -3349,7 +3579,7 @@
       </w:rPr>
     </w:lvl>
   </w:abstractNum>
-  <w:abstractNum w:abstractNumId="3">
+  <w:abstractNum w:abstractNumId="3" w15:restartNumberingAfterBreak="0">
     <w:nsid w:val="36E22FD5"/>
     <w:multiLevelType w:val="hybridMultilevel"/>
     <w:tmpl w:val="7CE4C196"/>
@@ -3365,7 +3595,7 @@
         <w:rFonts w:ascii="Symbol" w:hAnsi="Symbol" w:hint="default"/>
       </w:rPr>
     </w:lvl>
-    <w:lvl w:ilvl="1" w:tplc="04090003" w:tentative="1">
+    <w:lvl w:ilvl="1" w:tplc="04090003">
       <w:start w:val="1"/>
       <w:numFmt w:val="bullet"/>
       <w:lvlText w:val="o"/>
@@ -3462,7 +3692,7 @@
       </w:rPr>
     </w:lvl>
   </w:abstractNum>
-  <w:abstractNum w:abstractNumId="4">
+  <w:abstractNum w:abstractNumId="4" w15:restartNumberingAfterBreak="0">
     <w:nsid w:val="3EC9586F"/>
     <w:multiLevelType w:val="multilevel"/>
     <w:tmpl w:val="D07494F4"/>
@@ -3575,7 +3805,7 @@
       </w:rPr>
     </w:lvl>
   </w:abstractNum>
-  <w:abstractNum w:abstractNumId="5">
+  <w:abstractNum w:abstractNumId="5" w15:restartNumberingAfterBreak="0">
     <w:nsid w:val="598635DA"/>
     <w:multiLevelType w:val="multilevel"/>
     <w:tmpl w:val="3342BF5A"/>
@@ -3688,7 +3918,7 @@
       </w:rPr>
     </w:lvl>
   </w:abstractNum>
-  <w:abstractNum w:abstractNumId="6">
+  <w:abstractNum w:abstractNumId="6" w15:restartNumberingAfterBreak="0">
     <w:nsid w:val="5CD47D87"/>
     <w:multiLevelType w:val="multilevel"/>
     <w:tmpl w:val="E8B270E4"/>
@@ -3801,7 +4031,7 @@
       </w:rPr>
     </w:lvl>
   </w:abstractNum>
-  <w:abstractNum w:abstractNumId="7">
+  <w:abstractNum w:abstractNumId="7" w15:restartNumberingAfterBreak="0">
     <w:nsid w:val="7B763F17"/>
     <w:multiLevelType w:val="multilevel"/>
     <w:tmpl w:val="0EBC990A"/>
@@ -3942,7 +4172,7 @@
 </file>
 
 <file path=word/styles.xml><?xml version="1.0" encoding="utf-8"?>
-<w:styles xmlns:mc="http://schemas.openxmlformats.org/markup-compatibility/2006" xmlns:r="http://schemas.openxmlformats.org/officeDocument/2006/relationships" xmlns:w="http://schemas.openxmlformats.org/wordprocessingml/2006/main" xmlns:w14="http://schemas.microsoft.com/office/word/2010/wordml" xmlns:w15="http://schemas.microsoft.com/office/word/2012/wordml" mc:Ignorable="w14 w15">
+<w:styles xmlns:mc="http://schemas.openxmlformats.org/markup-compatibility/2006" xmlns:r="http://schemas.openxmlformats.org/officeDocument/2006/relationships" xmlns:w="http://schemas.openxmlformats.org/wordprocessingml/2006/main" xmlns:w14="http://schemas.microsoft.com/office/word/2010/wordml" xmlns:w15="http://schemas.microsoft.com/office/word/2012/wordml" xmlns:w16se="http://schemas.microsoft.com/office/word/2015/wordml/symex" mc:Ignorable="w14 w15 w16se">
   <w:docDefaults>
     <w:rPrDefault>
       <w:rPr>
@@ -3959,7 +4189,7 @@
       </w:pPr>
     </w:pPrDefault>
   </w:docDefaults>
-  <w:latentStyles w:defLockedState="0" w:defUIPriority="99" w:defSemiHidden="0" w:defUnhideWhenUsed="0" w:defQFormat="0" w:count="380">
+  <w:latentStyles w:defLockedState="0" w:defUIPriority="99" w:defSemiHidden="0" w:defUnhideWhenUsed="0" w:defQFormat="0" w:count="373">
     <w:lsdException w:name="Normal" w:uiPriority="0" w:qFormat="1"/>
     <w:lsdException w:name="heading 1" w:uiPriority="9" w:qFormat="1"/>
     <w:lsdException w:name="heading 2" w:semiHidden="1" w:uiPriority="9" w:unhideWhenUsed="1" w:qFormat="1"/>
@@ -4495,13 +4725,6 @@
     <w:tblPr>
       <w:tblStyleRowBandSize w:val="1"/>
       <w:tblStyleColBandSize w:val="1"/>
-      <w:tblInd w:w="0" w:type="dxa"/>
-      <w:tblCellMar>
-        <w:top w:w="0" w:type="dxa"/>
-        <w:left w:w="108" w:type="dxa"/>
-        <w:bottom w:w="0" w:type="dxa"/>
-        <w:right w:w="108" w:type="dxa"/>
-      </w:tblCellMar>
     </w:tblPr>
   </w:style>
   <w:style w:type="table" w:customStyle="1" w:styleId="a0">
@@ -4509,13 +4732,6 @@
     <w:tblPr>
       <w:tblStyleRowBandSize w:val="1"/>
       <w:tblStyleColBandSize w:val="1"/>
-      <w:tblInd w:w="0" w:type="dxa"/>
-      <w:tblCellMar>
-        <w:top w:w="0" w:type="dxa"/>
-        <w:left w:w="108" w:type="dxa"/>
-        <w:bottom w:w="0" w:type="dxa"/>
-        <w:right w:w="108" w:type="dxa"/>
-      </w:tblCellMar>
     </w:tblPr>
   </w:style>
   <w:style w:type="table" w:customStyle="1" w:styleId="a1">
@@ -4523,13 +4739,6 @@
     <w:tblPr>
       <w:tblStyleRowBandSize w:val="1"/>
       <w:tblStyleColBandSize w:val="1"/>
-      <w:tblInd w:w="0" w:type="dxa"/>
-      <w:tblCellMar>
-        <w:top w:w="0" w:type="dxa"/>
-        <w:left w:w="108" w:type="dxa"/>
-        <w:bottom w:w="0" w:type="dxa"/>
-        <w:right w:w="108" w:type="dxa"/>
-      </w:tblCellMar>
     </w:tblPr>
   </w:style>
   <w:style w:type="table" w:customStyle="1" w:styleId="a2">
@@ -4537,13 +4746,6 @@
     <w:tblPr>
       <w:tblStyleRowBandSize w:val="1"/>
       <w:tblStyleColBandSize w:val="1"/>
-      <w:tblInd w:w="0" w:type="dxa"/>
-      <w:tblCellMar>
-        <w:top w:w="0" w:type="dxa"/>
-        <w:left w:w="108" w:type="dxa"/>
-        <w:bottom w:w="0" w:type="dxa"/>
-        <w:right w:w="108" w:type="dxa"/>
-      </w:tblCellMar>
     </w:tblPr>
   </w:style>
   <w:style w:type="table" w:customStyle="1" w:styleId="a3">
@@ -4551,13 +4753,6 @@
     <w:tblPr>
       <w:tblStyleRowBandSize w:val="1"/>
       <w:tblStyleColBandSize w:val="1"/>
-      <w:tblInd w:w="0" w:type="dxa"/>
-      <w:tblCellMar>
-        <w:top w:w="0" w:type="dxa"/>
-        <w:left w:w="108" w:type="dxa"/>
-        <w:bottom w:w="0" w:type="dxa"/>
-        <w:right w:w="108" w:type="dxa"/>
-      </w:tblCellMar>
     </w:tblPr>
   </w:style>
   <w:style w:type="table" w:customStyle="1" w:styleId="a4">
@@ -4565,13 +4760,6 @@
     <w:tblPr>
       <w:tblStyleRowBandSize w:val="1"/>
       <w:tblStyleColBandSize w:val="1"/>
-      <w:tblInd w:w="0" w:type="dxa"/>
-      <w:tblCellMar>
-        <w:top w:w="0" w:type="dxa"/>
-        <w:left w:w="108" w:type="dxa"/>
-        <w:bottom w:w="0" w:type="dxa"/>
-        <w:right w:w="108" w:type="dxa"/>
-      </w:tblCellMar>
     </w:tblPr>
   </w:style>
   <w:style w:type="table" w:customStyle="1" w:styleId="a5">
@@ -4579,13 +4767,6 @@
     <w:tblPr>
       <w:tblStyleRowBandSize w:val="1"/>
       <w:tblStyleColBandSize w:val="1"/>
-      <w:tblInd w:w="0" w:type="dxa"/>
-      <w:tblCellMar>
-        <w:top w:w="0" w:type="dxa"/>
-        <w:left w:w="108" w:type="dxa"/>
-        <w:bottom w:w="0" w:type="dxa"/>
-        <w:right w:w="108" w:type="dxa"/>
-      </w:tblCellMar>
     </w:tblPr>
   </w:style>
   <w:style w:type="table" w:customStyle="1" w:styleId="a6">
@@ -4593,13 +4774,6 @@
     <w:tblPr>
       <w:tblStyleRowBandSize w:val="1"/>
       <w:tblStyleColBandSize w:val="1"/>
-      <w:tblInd w:w="0" w:type="dxa"/>
-      <w:tblCellMar>
-        <w:top w:w="0" w:type="dxa"/>
-        <w:left w:w="108" w:type="dxa"/>
-        <w:bottom w:w="0" w:type="dxa"/>
-        <w:right w:w="108" w:type="dxa"/>
-      </w:tblCellMar>
     </w:tblPr>
   </w:style>
   <w:style w:type="table" w:customStyle="1" w:styleId="a7">
@@ -4607,13 +4781,6 @@
     <w:tblPr>
       <w:tblStyleRowBandSize w:val="1"/>
       <w:tblStyleColBandSize w:val="1"/>
-      <w:tblInd w:w="0" w:type="dxa"/>
-      <w:tblCellMar>
-        <w:top w:w="0" w:type="dxa"/>
-        <w:left w:w="108" w:type="dxa"/>
-        <w:bottom w:w="0" w:type="dxa"/>
-        <w:right w:w="108" w:type="dxa"/>
-      </w:tblCellMar>
     </w:tblPr>
   </w:style>
   <w:style w:type="paragraph" w:styleId="ListParagraph">
@@ -4636,7 +4803,6 @@
       <w:spacing w:line="240" w:lineRule="auto"/>
     </w:pPr>
     <w:tblPr>
-      <w:tblInd w:w="0" w:type="dxa"/>
       <w:tblBorders>
         <w:top w:val="single" w:sz="4" w:space="0" w:color="auto"/>
         <w:left w:val="single" w:sz="4" w:space="0" w:color="auto"/>
@@ -4645,12 +4811,6 @@
         <w:insideH w:val="single" w:sz="4" w:space="0" w:color="auto"/>
         <w:insideV w:val="single" w:sz="4" w:space="0" w:color="auto"/>
       </w:tblBorders>
-      <w:tblCellMar>
-        <w:top w:w="0" w:type="dxa"/>
-        <w:left w:w="108" w:type="dxa"/>
-        <w:bottom w:w="0" w:type="dxa"/>
-        <w:right w:w="108" w:type="dxa"/>
-      </w:tblCellMar>
     </w:tblPr>
   </w:style>
   <w:style w:type="paragraph" w:styleId="NormalWeb">

</xml_diff>

<commit_message>
db design date revised
</commit_message>
<xml_diff>
--- a/Draft 2.docx
+++ b/Draft 2.docx
@@ -1727,8 +1727,6 @@
               </w:rPr>
               <w:t>USDA Food</w:t>
             </w:r>
-            <w:bookmarkStart w:id="0" w:name="_GoBack"/>
-            <w:bookmarkEnd w:id="0"/>
             <w:r>
               <w:rPr>
                 <w:rFonts w:ascii="Times New Roman" w:eastAsia="Times New Roman" w:hAnsi="Times New Roman" w:cs="Times New Roman"/>
@@ -2027,18 +2025,6 @@
               </w:numPr>
             </w:pPr>
             <w:r>
-              <w:t>10/18</w:t>
-            </w:r>
-          </w:p>
-          <w:p>
-            <w:pPr>
-              <w:pStyle w:val="ListParagraph"/>
-              <w:numPr>
-                <w:ilvl w:val="0"/>
-                <w:numId w:val="8"/>
-              </w:numPr>
-            </w:pPr>
-            <w:r>
               <w:t>11/03</w:t>
             </w:r>
           </w:p>
@@ -2076,6 +2062,23 @@
             </w:pPr>
             <w:r>
               <w:t>11/17</w:t>
+            </w:r>
+            <w:bookmarkStart w:id="0" w:name="_GoBack"/>
+            <w:bookmarkEnd w:id="0"/>
+          </w:p>
+          <w:p>
+            <w:pPr>
+              <w:pStyle w:val="ListParagraph"/>
+              <w:numPr>
+                <w:ilvl w:val="0"/>
+                <w:numId w:val="8"/>
+              </w:numPr>
+            </w:pPr>
+            <w:r>
+              <w:t>11/</w:t>
+            </w:r>
+            <w:r>
+              <w:t>22</w:t>
             </w:r>
           </w:p>
           <w:p>

</xml_diff>